<commit_message>
version after joining tables
</commit_message>
<xml_diff>
--- a/Finance Korolenko.docx
+++ b/Finance Korolenko.docx
@@ -528,7 +528,6 @@
     <w:p>
       <w:pPr>
         <w:spacing w:after="0" w:line="240" w:lineRule="auto"/>
-        <w:jc w:val="both"/>
       </w:pPr>
       <w:r>
         <w:t>Разработка мобильного приложения предполагает создание удобного инструмента для отслеживания движения финансов, выраженных в наличном виде.</w:t>
@@ -537,7 +536,6 @@
     <w:p>
       <w:pPr>
         <w:spacing w:after="0" w:line="240" w:lineRule="auto"/>
-        <w:jc w:val="both"/>
       </w:pPr>
       <w:r>
         <w:t>Пояснительная записка к курсовому проекту будет содержать обзор существующих решений, анализ требований к функционалу и безопасности, описание архитектуры и технологического стека, а также план тестирования и внедрения приложения. Она также включит разработку пользовательского интерфейса и примеры использования приложения, что позволит представить полную картину разрабатываемого продукта.</w:t>
@@ -546,7 +544,6 @@
     <w:p>
       <w:pPr>
         <w:spacing w:after="0" w:line="240" w:lineRule="auto"/>
-        <w:jc w:val="both"/>
       </w:pPr>
       <w:r>
         <w:t>Приложение обеспечит пользователям возможность регистрации и авторизации, что позволит не только защитить данные, но и персонализировать их. Ввод и учет наличных средств станут основой функционала, давая возможность добавлять, редактировать и удалять транзакции. Категоризация транзакций поможет пользователям лучше понимать структуру своих расходов и доходов, а отображение истории транзакций с визуализацией данных упростит поиск нужной информации.</w:t>
@@ -555,7 +552,6 @@
     <w:p>
       <w:pPr>
         <w:spacing w:after="0" w:line="240" w:lineRule="auto"/>
-        <w:jc w:val="both"/>
       </w:pPr>
       <w:r>
         <w:t xml:space="preserve">Финансовые потоки будут наглядно представлены через статистику и аналитику, используя диаграммы. Функция планирования бюджета позволит устанавливать лимиты по категориям расходов, что поможет пользователям контролировать свои финансы. Синхронизация данных между устройствами обеспечит доступ к актуальной информации в любое время и в любом месте. Защита данных будет реализована через шифрование и резервное копирование, что гарантирует безопасность личной информации. </w:t>
@@ -564,7 +560,6 @@
     <w:p>
       <w:pPr>
         <w:spacing w:after="0" w:line="240" w:lineRule="auto"/>
-        <w:jc w:val="both"/>
       </w:pPr>
       <w:r>
         <w:t>Целью приложения является предоставление простого, но мощного инструмента для управления личными финансами, который будет интуитивно понятен и легок в использовании для всех категорий пользователей.</w:t>
@@ -573,7 +568,6 @@
     <w:p>
       <w:pPr>
         <w:spacing w:after="0"/>
-        <w:jc w:val="both"/>
       </w:pPr>
       <w:r>
         <w:br w:type="page"/>
@@ -600,13 +594,11 @@
       <w:pPr>
         <w:spacing w:after="0" w:line="240" w:lineRule="auto"/>
         <w:ind w:left="709" w:firstLine="0"/>
-        <w:jc w:val="both"/>
       </w:pPr>
     </w:p>
     <w:p>
       <w:pPr>
         <w:spacing w:after="0" w:line="240" w:lineRule="auto"/>
-        <w:jc w:val="both"/>
       </w:pPr>
       <w:r>
         <w:t>Разрабатываемая система является мобильным приложением для</w:t>
@@ -628,7 +620,6 @@
       <w:pPr>
         <w:spacing w:after="0" w:line="240" w:lineRule="auto"/>
         <w:ind w:firstLine="0"/>
-        <w:jc w:val="both"/>
       </w:pPr>
       <w:r>
         <w:t>эффективно планировать свой бюджет, отслеживать доходы и расходы,</w:t>
@@ -705,7 +696,6 @@
     <w:p>
       <w:pPr>
         <w:spacing w:after="0" w:line="240" w:lineRule="auto"/>
-        <w:jc w:val="both"/>
       </w:pPr>
       <w:r>
         <w:t>- учет данных в электронном виде;</w:t>
@@ -714,7 +704,6 @@
     <w:p>
       <w:pPr>
         <w:spacing w:after="0" w:line="240" w:lineRule="auto"/>
-        <w:jc w:val="both"/>
       </w:pPr>
       <w:r>
         <w:t>- создание графиков на основе учетных данных;</w:t>
@@ -723,7 +712,6 @@
     <w:p>
       <w:pPr>
         <w:spacing w:after="0" w:line="240" w:lineRule="auto"/>
-        <w:jc w:val="both"/>
       </w:pPr>
       <w:r>
         <w:t>- категоризация и типизация данных</w:t>
@@ -732,7 +720,6 @@
     <w:p>
       <w:pPr>
         <w:spacing w:after="0" w:line="240" w:lineRule="auto"/>
-        <w:jc w:val="both"/>
       </w:pPr>
       <w:r>
         <w:t>- упрощение ведения и планирования бюджета</w:t>
@@ -741,7 +728,6 @@
     <w:p>
       <w:pPr>
         <w:spacing w:after="0" w:line="240" w:lineRule="auto"/>
-        <w:jc w:val="both"/>
       </w:pPr>
       <w:r>
         <w:t>- анализ текущей стоимости валют разных стран</w:t>
@@ -750,7 +736,6 @@
     <w:p>
       <w:pPr>
         <w:spacing w:after="0" w:line="240" w:lineRule="auto"/>
-        <w:jc w:val="both"/>
       </w:pPr>
       <w:r>
         <w:t>- п</w:t>
@@ -762,7 +747,6 @@
     <w:p>
       <w:pPr>
         <w:spacing w:after="0" w:line="240" w:lineRule="auto"/>
-        <w:jc w:val="both"/>
       </w:pPr>
       <w:r>
         <w:t>В выбранной области</w:t>
@@ -791,7 +775,6 @@
     <w:p>
       <w:pPr>
         <w:spacing w:after="0" w:line="240" w:lineRule="auto"/>
-        <w:jc w:val="both"/>
       </w:pPr>
       <w:r>
         <w:t>- добавление операции с указанием категории;</w:t>
@@ -800,7 +783,6 @@
     <w:p>
       <w:pPr>
         <w:spacing w:after="0" w:line="240" w:lineRule="auto"/>
-        <w:jc w:val="both"/>
       </w:pPr>
       <w:r>
         <w:t>- анализ за стандартный период;</w:t>
@@ -809,7 +791,6 @@
     <w:p>
       <w:pPr>
         <w:spacing w:after="0" w:line="240" w:lineRule="auto"/>
-        <w:jc w:val="both"/>
       </w:pPr>
       <w:r>
         <w:t>- создание регулярным платежей;</w:t>
@@ -818,19 +799,16 @@
     <w:p>
       <w:pPr>
         <w:spacing w:after="0" w:line="240" w:lineRule="auto"/>
-        <w:jc w:val="both"/>
       </w:pPr>
     </w:p>
     <w:p>
       <w:pPr>
         <w:spacing w:after="0" w:line="240" w:lineRule="auto"/>
-        <w:jc w:val="both"/>
       </w:pPr>
     </w:p>
     <w:p>
       <w:pPr>
         <w:spacing w:after="0"/>
-        <w:jc w:val="both"/>
       </w:pPr>
       <w:r>
         <w:br w:type="page"/>
@@ -967,7 +945,6 @@
     <w:p>
       <w:pPr>
         <w:spacing w:after="0"/>
-        <w:jc w:val="both"/>
       </w:pPr>
       <w:r>
         <w:t xml:space="preserve">Требования к операционной системе: Приложение должно быть совместимо как минимум с </w:t>
@@ -992,7 +969,6 @@
     <w:p>
       <w:pPr>
         <w:spacing w:after="0"/>
-        <w:jc w:val="both"/>
       </w:pPr>
       <w:r>
         <w:lastRenderedPageBreak/>
@@ -1002,7 +978,6 @@
     <w:p>
       <w:pPr>
         <w:spacing w:after="0"/>
-        <w:jc w:val="both"/>
       </w:pPr>
       <w:r>
         <w:t>Требования к графическому дизайну: Графика должна быть высокого качества, с четкими иконками и изображениями. Важно использовать унифицированные элементы дизайна для создания единой визуальной идентичности приложения.</w:t>
@@ -1011,7 +986,6 @@
     <w:p>
       <w:pPr>
         <w:spacing w:after="0"/>
-        <w:jc w:val="both"/>
       </w:pPr>
       <w:r>
         <w:t xml:space="preserve">Требования к шрифтовому оформлению: Шрифты должны быть читаемыми, с хорошим контрастом на фоне приложения. Рекомендуется использовать системные шрифты, такие как </w:t>
@@ -1060,7 +1034,6 @@
     <w:p>
       <w:pPr>
         <w:spacing w:after="0"/>
-        <w:jc w:val="both"/>
       </w:pPr>
       <w:r>
         <w:t>Требования к устройству: Приложение должно быть оптимизировано для работы на устройствах с различными размерами экранов, от маленьких смартфонов до больших планшетов, адаптируясь под разрешение и плотность пикселей.</w:t>
@@ -1069,7 +1042,6 @@
     <w:p>
       <w:pPr>
         <w:spacing w:after="0"/>
-        <w:jc w:val="both"/>
       </w:pPr>
       <w:r>
         <w:t>Требования к контенту: Контент должен быть актуальным, точным и полезным. Тексты должны быть краткими и ясными, без сложной терминологии, чтобы пользователи могли легко понять представленную информацию.</w:t>
@@ -1078,7 +1050,6 @@
     <w:p>
       <w:pPr>
         <w:spacing w:after="0"/>
-        <w:jc w:val="both"/>
       </w:pPr>
       <w:r>
         <w:t>Требования к компоновке экранов: Экраны должны быть организованы логически и эффективно, с четким разделением функций. Важно обеспечить, чтобы пользователь мог легко переходить от одной задачи к д</w:t>
@@ -1098,7 +1069,6 @@
     <w:p>
       <w:pPr>
         <w:spacing w:after="0"/>
-        <w:jc w:val="both"/>
       </w:pPr>
       <w:r>
         <w:t>­ описать графическое представление логической структуры;</w:t>
@@ -1107,7 +1077,6 @@
     <w:p>
       <w:pPr>
         <w:spacing w:after="0"/>
-        <w:jc w:val="both"/>
       </w:pPr>
       <w:r>
         <w:t>­ описать физическую структуру (дерево каталогов);</w:t>
@@ -1116,7 +1085,6 @@
     <w:p>
       <w:pPr>
         <w:spacing w:after="0"/>
-        <w:jc w:val="both"/>
       </w:pPr>
       <w:r>
         <w:t>­ описать содержание и привести структуру каждого макета экрана.</w:t>
@@ -1132,15 +1100,10 @@
     </w:p>
     <w:p>
       <w:pPr>
-        <w:spacing w:after="0"/>
-        <w:jc w:val="both"/>
-      </w:pPr>
-    </w:p>
-    <w:p>
-      <w:pPr>
         <w:pStyle w:val="1428"/>
       </w:pPr>
       <w:r>
+        <w:lastRenderedPageBreak/>
         <w:t>Проектирование макета мобильного приложения</w:t>
       </w:r>
     </w:p>
@@ -1170,8 +1133,8 @@
         <w:tblLook w:val="04A0" w:firstRow="1" w:lastRow="0" w:firstColumn="1" w:lastColumn="0" w:noHBand="0" w:noVBand="1"/>
       </w:tblPr>
       <w:tblGrid>
-        <w:gridCol w:w="4311"/>
-        <w:gridCol w:w="4335"/>
+        <w:gridCol w:w="4318"/>
+        <w:gridCol w:w="4328"/>
       </w:tblGrid>
       <w:tr>
         <w:tc>
@@ -1180,10 +1143,13 @@
           </w:tcPr>
           <w:p>
             <w:r>
+              <w:rPr>
+                <w:noProof/>
+              </w:rPr>
               <w:drawing>
-                <wp:inline distT="0" distB="0" distL="0" distR="0" wp14:anchorId="61BE9FE6" wp14:editId="45327D6D">
-                  <wp:extent cx="2094445" cy="4680000"/>
-                  <wp:effectExtent l="0" t="0" r="1270" b="6350"/>
+                <wp:inline distT="0" distB="0" distL="0" distR="0" wp14:anchorId="61BE9FE6" wp14:editId="73470FBA">
+                  <wp:extent cx="1933335" cy="4320000"/>
+                  <wp:effectExtent l="0" t="0" r="0" b="4445"/>
                   <wp:docPr id="1" name="Рисунок 1"/>
                   <wp:cNvGraphicFramePr>
                     <a:graphicFrameLocks xmlns:a="http://schemas.openxmlformats.org/drawingml/2006/main" noChangeAspect="1"/>
@@ -1204,7 +1170,7 @@
                         <pic:spPr>
                           <a:xfrm>
                             <a:off x="0" y="0"/>
-                            <a:ext cx="2094445" cy="4680000"/>
+                            <a:ext cx="1933335" cy="4320000"/>
                           </a:xfrm>
                           <a:prstGeom prst="rect">
                             <a:avLst/>
@@ -1328,10 +1294,13 @@
           </w:tcPr>
           <w:p>
             <w:r>
+              <w:rPr>
+                <w:noProof/>
+              </w:rPr>
               <w:drawing>
-                <wp:inline distT="0" distB="0" distL="0" distR="0" wp14:anchorId="2AB5D6DF" wp14:editId="1D00F67D">
-                  <wp:extent cx="2107700" cy="4680000"/>
-                  <wp:effectExtent l="0" t="0" r="6985" b="6350"/>
+                <wp:inline distT="0" distB="0" distL="0" distR="0" wp14:anchorId="2AB5D6DF" wp14:editId="1568676A">
+                  <wp:extent cx="1945569" cy="4320000"/>
+                  <wp:effectExtent l="0" t="0" r="0" b="4445"/>
                   <wp:docPr id="3" name="Рисунок 3"/>
                   <wp:cNvGraphicFramePr>
                     <a:graphicFrameLocks xmlns:a="http://schemas.openxmlformats.org/drawingml/2006/main" noChangeAspect="1"/>
@@ -1352,7 +1321,7 @@
                         <pic:spPr>
                           <a:xfrm>
                             <a:off x="0" y="0"/>
-                            <a:ext cx="2107700" cy="4680000"/>
+                            <a:ext cx="1945569" cy="4320000"/>
                           </a:xfrm>
                           <a:prstGeom prst="rect">
                             <a:avLst/>
@@ -1367,20 +1336,79 @@
           </w:p>
           <w:p>
             <w:pPr>
+              <w:keepNext/>
+              <w:ind w:firstLine="0"/>
               <w:jc w:val="center"/>
+              <w:rPr>
+                <w:sz w:val="24"/>
+                <w:szCs w:val="24"/>
+              </w:rPr>
             </w:pPr>
             <w:r>
               <w:rPr>
                 <w:sz w:val="24"/>
-                <w:szCs w:val="20"/>
-              </w:rPr>
-              <w:t>Рисунок 2 - макет экрана со списком операций</w:t>
+                <w:szCs w:val="24"/>
+              </w:rPr>
+              <w:t xml:space="preserve">Рисунок </w:t>
+            </w:r>
+            <w:r>
+              <w:rPr>
+                <w:sz w:val="24"/>
+                <w:szCs w:val="24"/>
+              </w:rPr>
+              <w:fldChar w:fldCharType="begin"/>
+            </w:r>
+            <w:r>
+              <w:rPr>
+                <w:sz w:val="24"/>
+                <w:szCs w:val="24"/>
+              </w:rPr>
+              <w:instrText xml:space="preserve"> SEQ Рисунок \* ARABIC </w:instrText>
+            </w:r>
+            <w:r>
+              <w:rPr>
+                <w:sz w:val="24"/>
+                <w:szCs w:val="24"/>
+              </w:rPr>
+              <w:fldChar w:fldCharType="separate"/>
+            </w:r>
+            <w:r>
+              <w:rPr>
+                <w:noProof/>
+                <w:sz w:val="24"/>
+                <w:szCs w:val="24"/>
+              </w:rPr>
+              <w:t>2</w:t>
+            </w:r>
+            <w:r>
+              <w:rPr>
+                <w:sz w:val="24"/>
+                <w:szCs w:val="24"/>
+              </w:rPr>
+              <w:fldChar w:fldCharType="end"/>
+            </w:r>
+            <w:r>
+              <w:rPr>
+                <w:sz w:val="24"/>
+                <w:szCs w:val="24"/>
+              </w:rPr>
+              <w:t xml:space="preserve"> -</w:t>
+            </w:r>
+            <w:r>
+              <w:rPr>
+                <w:sz w:val="24"/>
+                <w:szCs w:val="24"/>
+              </w:rPr>
+              <w:t xml:space="preserve"> макет экрана со списком операций</w:t>
             </w:r>
           </w:p>
         </w:tc>
       </w:tr>
     </w:tbl>
     <w:p>
+      <w:pPr>
+        <w:spacing w:before="240" w:after="0"/>
+      </w:pPr>
       <w:r>
         <w:t>Главный экран (рисунок</w:t>
       </w:r>
@@ -1394,67 +1422,51 @@
         <w:t xml:space="preserve"> </w:t>
       </w:r>
       <w:r>
-        <w:t>м</w:t>
-      </w:r>
-      <w:r>
-        <w:t>акет представляет собой начальный экран мобильного приложения с возможностью</w:t>
-      </w:r>
-      <w:r>
-        <w:t xml:space="preserve"> перехода на страницы</w:t>
-      </w:r>
-      <w:r>
-        <w:t xml:space="preserve"> входа или регистрации. В верхней части экрана расположен стилизованный логотип, привлекающий внимание к бренду.</w:t>
+        <w:t>макет представляет собой начальный экран мобильного приложения с возможностью перехода на страницы входа или регистрации. В верхней части экрана расположен стилизованный логотип, привлекающий внимание к бренду. Простота дизайна способствует легкому восприятию и интуитивному пониманию пользователем. Экран является ключевым для взаимодействия пользователя с приложением, обеспечивая быстрый доступ к учетной записи.</w:t>
       </w:r>
       <w:r>
         <w:t xml:space="preserve"> </w:t>
-      </w:r>
-      <w:r>
-        <w:t>Простота дизайна способствует легкому восприятию и интуитивному пониманию пользователем.</w:t>
-      </w:r>
-      <w:r>
-        <w:t xml:space="preserve"> </w:t>
-      </w:r>
-      <w:r>
-        <w:t>Экран является ключевым для взаимодействия пользователя с приложением, обеспечивая быстрый доступ к учетной записи.</w:t>
       </w:r>
     </w:p>
     <w:p>
       <w:r>
-        <w:t>Экран транзакций</w:t>
-      </w:r>
-      <w:r>
-        <w:t xml:space="preserve"> (рисунок 2)</w:t>
-      </w:r>
-      <w:r>
-        <w:t>:</w:t>
-      </w:r>
-      <w:r>
+        <w:t>Экран транзакций (рисунок 2): Этот макет демонстрирует экран транзакций пользователя с отображением баланса и категорий расходов.</w:t>
+      </w:r>
+      <w:r>
+        <w:rPr>
+          <w:lang w:val="be-BY"/>
+        </w:rPr>
         <w:t xml:space="preserve"> </w:t>
       </w:r>
       <w:r>
-        <w:t>Этот макет демонстрирует экран транзакций пользователя с отображением баланса и категорий расходов.</w:t>
+        <w:t>Читаемость: Белый фон с черным текстом и зелеными элементами делает информацию легко читаемой.</w:t>
+      </w:r>
+      <w:r>
+        <w:rPr>
+          <w:lang w:val="be-BY"/>
+        </w:rPr>
+        <w:t xml:space="preserve"> </w:t>
+      </w:r>
+      <w:r>
+        <w:t>Управление финансами: Пользователи могут эффективно контролировать свои финансы, видя общий баланс и детализацию доходов и расходов.</w:t>
       </w:r>
     </w:p>
     <w:p>
       <w:r>
-        <w:t>Читаемость: Белый фон с черным текстом и зелеными элементами делает информацию легко читаемой.</w:t>
-      </w:r>
-    </w:p>
-    <w:p>
-      <w:r>
-        <w:t>Управление финансами: Пользователи могут эффективно контролировать свои финансы, видя общий баланс и детализацию доходов и расходов.</w:t>
-      </w:r>
-    </w:p>
-    <w:p>
-      <w:r>
-        <w:lastRenderedPageBreak/>
         <w:t>Календарь расходов</w:t>
       </w:r>
-      <w:proofErr w:type="gramStart"/>
-      <w:r>
-        <w:t>: Ниже</w:t>
-      </w:r>
-      <w:proofErr w:type="gramEnd"/>
+      <w:r>
+        <w:t>:</w:t>
+      </w:r>
+      <w:r>
+        <w:rPr>
+          <w:lang w:val="be-BY"/>
+        </w:rPr>
+        <w:t xml:space="preserve"> </w:t>
+      </w:r>
+      <w:r>
+        <w:t>ниже</w:t>
+      </w:r>
       <w:r>
         <w:t xml:space="preserve"> основной информации расположен календарь расходов, который помогает отслеживать финансовую активность.</w:t>
       </w:r>
@@ -1467,35 +1479,43 @@
     <w:tbl>
       <w:tblPr>
         <w:tblStyle w:val="a4"/>
-        <w:tblW w:w="0" w:type="auto"/>
-        <w:tblInd w:w="709" w:type="dxa"/>
-        <w:tblBorders>
-          <w:top w:val="none" w:sz="0" w:space="0" w:color="auto"/>
-          <w:left w:val="none" w:sz="0" w:space="0" w:color="auto"/>
-          <w:bottom w:val="none" w:sz="0" w:space="0" w:color="auto"/>
-          <w:right w:val="none" w:sz="0" w:space="0" w:color="auto"/>
-          <w:insideH w:val="none" w:sz="0" w:space="0" w:color="auto"/>
-          <w:insideV w:val="none" w:sz="0" w:space="0" w:color="auto"/>
-        </w:tblBorders>
+        <w:tblW w:w="8646" w:type="dxa"/>
+        <w:tblInd w:w="704" w:type="dxa"/>
         <w:tblLook w:val="04A0" w:firstRow="1" w:lastRow="0" w:firstColumn="1" w:lastColumn="0" w:noHBand="0" w:noVBand="1"/>
       </w:tblPr>
       <w:tblGrid>
-        <w:gridCol w:w="4318"/>
-        <w:gridCol w:w="4318"/>
+        <w:gridCol w:w="4312"/>
+        <w:gridCol w:w="4334"/>
       </w:tblGrid>
       <w:tr>
         <w:tc>
           <w:tcPr>
-            <w:tcW w:w="4318" w:type="dxa"/>
+            <w:tcW w:w="4312" w:type="dxa"/>
+            <w:tcBorders>
+              <w:top w:val="nil"/>
+              <w:left w:val="nil"/>
+              <w:bottom w:val="nil"/>
+              <w:right w:val="nil"/>
+            </w:tcBorders>
           </w:tcPr>
           <w:p>
             <w:pPr>
               <w:keepNext/>
+              <w:jc w:val="center"/>
+              <w:rPr>
+                <w:sz w:val="24"/>
+                <w:szCs w:val="24"/>
+              </w:rPr>
             </w:pPr>
             <w:r>
+              <w:rPr>
+                <w:noProof/>
+                <w:sz w:val="24"/>
+                <w:szCs w:val="24"/>
+              </w:rPr>
               <w:lastRenderedPageBreak/>
               <w:drawing>
-                <wp:inline distT="0" distB="0" distL="0" distR="0" wp14:anchorId="11151DB8" wp14:editId="58F4B263">
+                <wp:inline distT="0" distB="0" distL="0" distR="0" wp14:anchorId="61C4C0E3" wp14:editId="54289F94">
                   <wp:extent cx="2102034" cy="4680000"/>
                   <wp:effectExtent l="0" t="0" r="0" b="6350"/>
                   <wp:docPr id="10" name="Рисунок 10"/>
@@ -1534,44 +1554,107 @@
           <w:p>
             <w:pPr>
               <w:pStyle w:val="ad"/>
+              <w:jc w:val="center"/>
+              <w:rPr>
+                <w:i w:val="0"/>
+                <w:iCs w:val="0"/>
+                <w:sz w:val="24"/>
+                <w:szCs w:val="24"/>
+              </w:rPr>
             </w:pPr>
             <w:r>
+              <w:rPr>
+                <w:i w:val="0"/>
+                <w:iCs w:val="0"/>
+                <w:sz w:val="24"/>
+                <w:szCs w:val="24"/>
+              </w:rPr>
               <w:t xml:space="preserve">Рисунок </w:t>
             </w:r>
             <w:r>
+              <w:rPr>
+                <w:i w:val="0"/>
+                <w:iCs w:val="0"/>
+                <w:sz w:val="24"/>
+                <w:szCs w:val="24"/>
+              </w:rPr>
               <w:fldChar w:fldCharType="begin"/>
             </w:r>
             <w:r>
+              <w:rPr>
+                <w:i w:val="0"/>
+                <w:iCs w:val="0"/>
+                <w:sz w:val="24"/>
+                <w:szCs w:val="24"/>
+              </w:rPr>
               <w:instrText xml:space="preserve"> SEQ Рисунок \* ARABIC </w:instrText>
             </w:r>
             <w:r>
+              <w:rPr>
+                <w:i w:val="0"/>
+                <w:iCs w:val="0"/>
+                <w:sz w:val="24"/>
+                <w:szCs w:val="24"/>
+              </w:rPr>
               <w:fldChar w:fldCharType="separate"/>
             </w:r>
             <w:r>
               <w:rPr>
+                <w:i w:val="0"/>
+                <w:iCs w:val="0"/>
                 <w:noProof/>
-              </w:rPr>
-              <w:t>2</w:t>
-            </w:r>
-            <w:r>
+                <w:sz w:val="24"/>
+                <w:szCs w:val="24"/>
+              </w:rPr>
+              <w:t>3</w:t>
+            </w:r>
+            <w:r>
+              <w:rPr>
+                <w:i w:val="0"/>
+                <w:iCs w:val="0"/>
+                <w:sz w:val="24"/>
+                <w:szCs w:val="24"/>
+              </w:rPr>
               <w:fldChar w:fldCharType="end"/>
             </w:r>
             <w:r>
+              <w:rPr>
+                <w:i w:val="0"/>
+                <w:iCs w:val="0"/>
+                <w:sz w:val="24"/>
+                <w:szCs w:val="24"/>
+              </w:rPr>
               <w:t xml:space="preserve"> - Макет страницы регистрации</w:t>
             </w:r>
           </w:p>
         </w:tc>
         <w:tc>
           <w:tcPr>
-            <w:tcW w:w="4318" w:type="dxa"/>
+            <w:tcW w:w="4334" w:type="dxa"/>
+            <w:tcBorders>
+              <w:top w:val="nil"/>
+              <w:left w:val="nil"/>
+              <w:bottom w:val="nil"/>
+              <w:right w:val="nil"/>
+            </w:tcBorders>
           </w:tcPr>
           <w:p>
             <w:pPr>
               <w:keepNext/>
+              <w:jc w:val="center"/>
+              <w:rPr>
+                <w:sz w:val="24"/>
+                <w:szCs w:val="24"/>
+              </w:rPr>
             </w:pPr>
             <w:r>
+              <w:rPr>
+                <w:noProof/>
+                <w:sz w:val="24"/>
+                <w:szCs w:val="24"/>
+              </w:rPr>
               <w:drawing>
-                <wp:inline distT="0" distB="0" distL="0" distR="0" wp14:anchorId="1DAB6C07" wp14:editId="3C3DE3FA">
+                <wp:inline distT="0" distB="0" distL="0" distR="0" wp14:anchorId="357EC5CF" wp14:editId="5B777642">
                   <wp:extent cx="2106000" cy="4676771"/>
                   <wp:effectExtent l="0" t="0" r="8890" b="0"/>
                   <wp:docPr id="11" name="Рисунок 11"/>
@@ -1610,29 +1693,76 @@
           <w:p>
             <w:pPr>
               <w:pStyle w:val="ad"/>
+              <w:jc w:val="center"/>
+              <w:rPr>
+                <w:i w:val="0"/>
+                <w:iCs w:val="0"/>
+                <w:sz w:val="24"/>
+                <w:szCs w:val="24"/>
+              </w:rPr>
             </w:pPr>
             <w:r>
+              <w:rPr>
+                <w:i w:val="0"/>
+                <w:iCs w:val="0"/>
+                <w:sz w:val="24"/>
+                <w:szCs w:val="24"/>
+              </w:rPr>
               <w:t xml:space="preserve">Рисунок </w:t>
             </w:r>
             <w:r>
+              <w:rPr>
+                <w:i w:val="0"/>
+                <w:iCs w:val="0"/>
+                <w:sz w:val="24"/>
+                <w:szCs w:val="24"/>
+              </w:rPr>
               <w:fldChar w:fldCharType="begin"/>
             </w:r>
             <w:r>
+              <w:rPr>
+                <w:i w:val="0"/>
+                <w:iCs w:val="0"/>
+                <w:sz w:val="24"/>
+                <w:szCs w:val="24"/>
+              </w:rPr>
               <w:instrText xml:space="preserve"> SEQ Рисунок \* ARABIC </w:instrText>
             </w:r>
             <w:r>
+              <w:rPr>
+                <w:i w:val="0"/>
+                <w:iCs w:val="0"/>
+                <w:sz w:val="24"/>
+                <w:szCs w:val="24"/>
+              </w:rPr>
               <w:fldChar w:fldCharType="separate"/>
             </w:r>
             <w:r>
               <w:rPr>
+                <w:i w:val="0"/>
+                <w:iCs w:val="0"/>
                 <w:noProof/>
-              </w:rPr>
-              <w:t>3</w:t>
-            </w:r>
-            <w:r>
+                <w:sz w:val="24"/>
+                <w:szCs w:val="24"/>
+              </w:rPr>
+              <w:t>4</w:t>
+            </w:r>
+            <w:r>
+              <w:rPr>
+                <w:i w:val="0"/>
+                <w:iCs w:val="0"/>
+                <w:sz w:val="24"/>
+                <w:szCs w:val="24"/>
+              </w:rPr>
               <w:fldChar w:fldCharType="end"/>
             </w:r>
             <w:r>
+              <w:rPr>
+                <w:i w:val="0"/>
+                <w:iCs w:val="0"/>
+                <w:sz w:val="24"/>
+                <w:szCs w:val="24"/>
+              </w:rPr>
               <w:t xml:space="preserve"> - Макет страницы авторизации</w:t>
             </w:r>
           </w:p>
@@ -1641,16 +1771,132 @@
       <w:tr>
         <w:tc>
           <w:tcPr>
-            <w:tcW w:w="4318" w:type="dxa"/>
+            <w:tcW w:w="8646" w:type="dxa"/>
+            <w:gridSpan w:val="2"/>
+            <w:tcBorders>
+              <w:top w:val="nil"/>
+              <w:left w:val="nil"/>
+              <w:bottom w:val="nil"/>
+              <w:right w:val="nil"/>
+            </w:tcBorders>
+          </w:tcPr>
+          <w:p>
+            <w:pPr>
+              <w:rPr>
+                <w:noProof/>
+              </w:rPr>
+            </w:pPr>
+            <w:r>
+              <w:rPr>
+                <w:noProof/>
+              </w:rPr>
+              <w:t xml:space="preserve"> </w:t>
+            </w:r>
+            <w:r>
+              <w:rPr>
+                <w:noProof/>
+                <w:lang w:val="be-BY"/>
+              </w:rPr>
+              <w:t>Р</w:t>
+            </w:r>
+            <w:r>
+              <w:rPr>
+                <w:noProof/>
+              </w:rPr>
+              <w:t>и</w:t>
+            </w:r>
+            <w:r>
+              <w:rPr>
+                <w:noProof/>
+                <w:lang w:val="be-BY"/>
+              </w:rPr>
+              <w:t>сунок 3 - э</w:t>
+            </w:r>
+            <w:r>
+              <w:rPr>
+                <w:noProof/>
+              </w:rPr>
+              <w:t>тот макет представляет собой интерфейс для создания учетной записи</w:t>
+            </w:r>
+            <w:r>
+              <w:rPr>
+                <w:noProof/>
+              </w:rPr>
+              <w:t>.</w:t>
+            </w:r>
+            <w:r>
+              <w:rPr>
+                <w:noProof/>
+              </w:rPr>
+              <w:t xml:space="preserve"> В верхней части находится заголовок “Create an account”, что указывает на начало процесса регистрации. Иконка с изображением здания с колоннами может символизировать официальность или безопасност</w:t>
+            </w:r>
+            <w:r>
+              <w:rPr>
+                <w:noProof/>
+              </w:rPr>
+              <w:t xml:space="preserve"> приложения</w:t>
+            </w:r>
+            <w:r>
+              <w:rPr>
+                <w:noProof/>
+              </w:rPr>
+              <w:t>. Пользователю предлагается заполнить четыре поля: “Email”, “Nickname”, “Password” и “Repeat password”, что является стандартной процедурой для регистрации. Внизу расположены две кнопки: “Cancel”, чтобы отменить регистрацию, и “Create”, чтобы завершить создание учетной записи.</w:t>
+            </w:r>
+          </w:p>
+          <w:p>
+            <w:pPr>
+              <w:rPr>
+                <w:noProof/>
+                <w:lang w:val="be-BY"/>
+              </w:rPr>
+            </w:pPr>
+            <w:r>
+              <w:rPr>
+                <w:noProof/>
+              </w:rPr>
+              <w:t xml:space="preserve">На рисунке 4 отображен макет страницы </w:t>
+            </w:r>
+            <w:r>
+              <w:rPr>
+                <w:noProof/>
+                <w:lang w:val="be-BY"/>
+              </w:rPr>
+              <w:t>автор</w:t>
+            </w:r>
+            <w:r>
+              <w:rPr>
+                <w:noProof/>
+              </w:rPr>
+              <w:t xml:space="preserve">изации. </w:t>
+            </w:r>
+            <w:r>
+              <w:rPr>
+                <w:noProof/>
+              </w:rPr>
+              <w:t>Этот макет страницы авторизации включает в себя элементы, необходимые для входа пользователя в систему. В верхней части расположен заголовок “Authorisation”, подчеркивающий функцию страницы. Приветственное сообщение “Welcome back” создает дружелюбную атмосферу. Для ввода данных предусмотрены поля “Email” и “Password”, а также кнопка “Log In” для подтверждения входа. Внизу страницы предлагается возможность авторизации через социальные сети, что удобно для пользователей, предпочитающих этот метод входа.</w:t>
+            </w:r>
+          </w:p>
+        </w:tc>
+      </w:tr>
+      <w:tr>
+        <w:tc>
+          <w:tcPr>
+            <w:tcW w:w="4312" w:type="dxa"/>
+            <w:tcBorders>
+              <w:top w:val="nil"/>
+            </w:tcBorders>
           </w:tcPr>
           <w:p>
             <w:pPr>
               <w:keepNext/>
             </w:pPr>
             <w:r>
+              <w:rPr>
+                <w:noProof/>
+              </w:rPr>
               <w:lastRenderedPageBreak/>
               <w:drawing>
-                <wp:inline distT="0" distB="0" distL="0" distR="0" wp14:anchorId="03471466" wp14:editId="6F86968E">
+                <wp:inline distT="0" distB="0" distL="0" distR="0" wp14:anchorId="11009693" wp14:editId="5E9D3BA6">
                   <wp:extent cx="2106000" cy="4684426"/>
                   <wp:effectExtent l="0" t="0" r="8890" b="1905"/>
                   <wp:docPr id="5" name="Рисунок 5"/>
@@ -1706,7 +1952,7 @@
               <w:rPr>
                 <w:noProof/>
               </w:rPr>
-              <w:t>4</w:t>
+              <w:t>5</w:t>
             </w:r>
             <w:r>
               <w:fldChar w:fldCharType="end"/>
@@ -1718,12 +1964,18 @@
         </w:tc>
         <w:tc>
           <w:tcPr>
-            <w:tcW w:w="4318" w:type="dxa"/>
+            <w:tcW w:w="4334" w:type="dxa"/>
+            <w:tcBorders>
+              <w:top w:val="nil"/>
+            </w:tcBorders>
           </w:tcPr>
           <w:p>
             <w:r>
+              <w:rPr>
+                <w:noProof/>
+              </w:rPr>
               <w:drawing>
-                <wp:inline distT="0" distB="0" distL="0" distR="0" wp14:anchorId="0A1E3B0A" wp14:editId="56069946">
+                <wp:inline distT="0" distB="0" distL="0" distR="0" wp14:anchorId="51063CA0" wp14:editId="7750A07C">
                   <wp:extent cx="2106000" cy="4641106"/>
                   <wp:effectExtent l="0" t="0" r="8890" b="7620"/>
                   <wp:docPr id="6" name="Рисунок 6"/>
@@ -1780,7 +2032,7 @@
               <w:rPr>
                 <w:noProof/>
               </w:rPr>
-              <w:t>5</w:t>
+              <w:t>6</w:t>
             </w:r>
             <w:r>
               <w:fldChar w:fldCharType="end"/>
@@ -1791,53 +2043,26 @@
           </w:p>
         </w:tc>
       </w:tr>
-    </w:tbl>
-    <w:p>
-      <w:pPr>
-        <w:pStyle w:val="1428"/>
-        <w:numPr>
-          <w:ilvl w:val="0"/>
-          <w:numId w:val="0"/>
-        </w:numPr>
-        <w:ind w:left="709"/>
-      </w:pPr>
-    </w:p>
-    <w:p>
-      <w:pPr>
-        <w:pStyle w:val="1428"/>
-        <w:numPr>
-          <w:ilvl w:val="0"/>
-          <w:numId w:val="0"/>
-        </w:numPr>
-        <w:ind w:left="709"/>
-      </w:pPr>
-    </w:p>
-    <w:tbl>
-      <w:tblPr>
-        <w:tblStyle w:val="a4"/>
-        <w:tblW w:w="0" w:type="auto"/>
-        <w:tblInd w:w="709" w:type="dxa"/>
-        <w:tblBorders>
-          <w:top w:val="none" w:sz="0" w:space="0" w:color="auto"/>
-          <w:left w:val="none" w:sz="0" w:space="0" w:color="auto"/>
-          <w:bottom w:val="none" w:sz="0" w:space="0" w:color="auto"/>
-          <w:right w:val="none" w:sz="0" w:space="0" w:color="auto"/>
-          <w:insideH w:val="none" w:sz="0" w:space="0" w:color="auto"/>
-          <w:insideV w:val="none" w:sz="0" w:space="0" w:color="auto"/>
-        </w:tblBorders>
-        <w:tblLook w:val="04A0" w:firstRow="1" w:lastRow="0" w:firstColumn="1" w:lastColumn="0" w:noHBand="0" w:noVBand="1"/>
-      </w:tblPr>
-      <w:tblGrid>
-        <w:gridCol w:w="4312"/>
-        <w:gridCol w:w="4334"/>
-      </w:tblGrid>
       <w:tr>
+        <w:tblPrEx>
+          <w:tblBorders>
+            <w:top w:val="none" w:sz="0" w:space="0" w:color="auto"/>
+            <w:left w:val="none" w:sz="0" w:space="0" w:color="auto"/>
+            <w:bottom w:val="none" w:sz="0" w:space="0" w:color="auto"/>
+            <w:right w:val="none" w:sz="0" w:space="0" w:color="auto"/>
+            <w:insideH w:val="none" w:sz="0" w:space="0" w:color="auto"/>
+            <w:insideV w:val="none" w:sz="0" w:space="0" w:color="auto"/>
+          </w:tblBorders>
+        </w:tblPrEx>
         <w:tc>
           <w:tcPr>
-            <w:tcW w:w="4672" w:type="dxa"/>
+            <w:tcW w:w="4312" w:type="dxa"/>
           </w:tcPr>
           <w:p>
             <w:r>
+              <w:rPr>
+                <w:noProof/>
+              </w:rPr>
               <w:lastRenderedPageBreak/>
               <w:drawing>
                 <wp:inline distT="0" distB="0" distL="0" distR="0" wp14:anchorId="793DC035" wp14:editId="5E1F38C8">
@@ -1897,7 +2122,7 @@
               <w:rPr>
                 <w:noProof/>
               </w:rPr>
-              <w:t>6</w:t>
+              <w:t>7</w:t>
             </w:r>
             <w:r>
               <w:fldChar w:fldCharType="end"/>
@@ -1912,13 +2137,16 @@
         </w:tc>
         <w:tc>
           <w:tcPr>
-            <w:tcW w:w="4673" w:type="dxa"/>
+            <w:tcW w:w="4334" w:type="dxa"/>
           </w:tcPr>
           <w:p>
             <w:pPr>
               <w:keepNext/>
             </w:pPr>
             <w:r>
+              <w:rPr>
+                <w:noProof/>
+              </w:rPr>
               <w:drawing>
                 <wp:inline distT="0" distB="0" distL="0" distR="0" wp14:anchorId="7B9B45B3" wp14:editId="197B5B03">
                   <wp:extent cx="2117956" cy="4680000"/>
@@ -1976,7 +2204,7 @@
               <w:rPr>
                 <w:noProof/>
               </w:rPr>
-              <w:t>7</w:t>
+              <w:t>8</w:t>
             </w:r>
             <w:r>
               <w:fldChar w:fldCharType="end"/>
@@ -1999,6 +2227,9 @@
     </w:p>
     <w:p>
       <w:r>
+        <w:rPr>
+          <w:noProof/>
+        </w:rPr>
         <w:lastRenderedPageBreak/>
         <w:drawing>
           <wp:inline distT="0" distB="0" distL="0" distR="0" wp14:anchorId="5DEC964F" wp14:editId="1D9BD336">
@@ -2040,7 +2271,6 @@
     <w:p>
       <w:pPr>
         <w:pStyle w:val="ad"/>
-        <w:jc w:val="both"/>
       </w:pPr>
       <w:r>
         <w:t xml:space="preserve">Рисунок </w:t>
@@ -2058,7 +2288,7 @@
         <w:rPr>
           <w:noProof/>
         </w:rPr>
-        <w:t>8</w:t>
+        <w:t>9</w:t>
       </w:r>
       <w:r>
         <w:fldChar w:fldCharType="end"/>
@@ -2098,7 +2328,6 @@
     <w:p>
       <w:pPr>
         <w:spacing w:after="0"/>
-        <w:jc w:val="both"/>
       </w:pPr>
       <w:r>
         <w:t>Д</w:t>
@@ -2152,7 +2381,6 @@
     <w:p>
       <w:pPr>
         <w:spacing w:after="0"/>
-        <w:jc w:val="both"/>
       </w:pPr>
       <w:r>
         <w:t>Д</w:t>
@@ -2164,7 +2392,6 @@
     <w:p>
       <w:pPr>
         <w:spacing w:after="0"/>
-        <w:jc w:val="both"/>
       </w:pPr>
       <w:r>
         <w:t>Доступ к базе данных осуществляется по паролю</w:t>
@@ -2182,7 +2409,6 @@
       <w:pPr>
         <w:spacing w:after="0"/>
         <w:ind w:firstLine="0"/>
-        <w:jc w:val="both"/>
       </w:pPr>
       <w:r>
         <w:t xml:space="preserve">В разрабатываемое ПО осуществляет взаимодействие пользователя (клиентская часть) с сервером, который хранит данные. Данные хранятся при использовании </w:t>
@@ -2201,7 +2427,6 @@
       <w:pPr>
         <w:spacing w:after="0"/>
         <w:ind w:firstLine="0"/>
-        <w:jc w:val="both"/>
       </w:pPr>
       <w:r>
         <w:t xml:space="preserve"> </w:t>
@@ -10887,7 +11112,7 @@
           </mc:Choice>
           <mc:Fallback>
             <w:pict>
-              <v:group w14:anchorId="0A4E73F7" id="Группа 440" o:spid="_x0000_s1063" style="position:absolute;margin-left:-26.8pt;margin-top:68.4pt;width:54.85pt;height:12.7pt;z-index:251682816" coordsize="1057,222" o:gfxdata="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">
+              <v:group w14:anchorId="0A4E73F7" id="Группа 440" o:spid="_x0000_s1063" style="position:absolute;left:0;text-align:left;margin-left:-26.8pt;margin-top:68.4pt;width:54.85pt;height:12.7pt;z-index:251682816" coordsize="1057,222" o:gfxdata="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">
                 <v:rect id="Rectangle 82" o:spid="_x0000_s1064" style="position:absolute;width:445;height:222;visibility:visible;mso-wrap-style:square;v-text-anchor:top" o:gfxdata="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" filled="f" stroked="f" strokeweight=".25pt">
                   <v:textbox inset="1pt,1pt,1pt,1pt">
                     <w:txbxContent>
@@ -10959,7 +11184,6 @@
       <w:pPr>
         <w:spacing w:after="0" w:line="240" w:lineRule="auto"/>
         <w:ind w:firstLine="0"/>
-        <w:jc w:val="both"/>
       </w:pPr>
     </w:p>
     <w:p>
@@ -11556,9 +11780,10 @@
   <w:style w:type="paragraph" w:default="1" w:styleId="a">
     <w:name w:val="Normal"/>
     <w:qFormat/>
-    <w:rsid w:val="00A37942"/>
+    <w:rsid w:val="00815E14"/>
     <w:pPr>
       <w:ind w:firstLine="709"/>
+      <w:jc w:val="both"/>
     </w:pPr>
   </w:style>
   <w:style w:type="character" w:default="1" w:styleId="a0">
@@ -11650,7 +11875,6 @@
       </w:numPr>
       <w:spacing w:after="280" w:line="240" w:lineRule="auto"/>
       <w:ind w:left="709" w:firstLine="0"/>
-      <w:jc w:val="both"/>
     </w:pPr>
     <w:rPr>
       <w:b/>
@@ -11685,7 +11909,6 @@
     <w:rsid w:val="00D82477"/>
     <w:pPr>
       <w:spacing w:after="560" w:line="240" w:lineRule="auto"/>
-      <w:jc w:val="both"/>
     </w:pPr>
     <w:rPr>
       <w:b/>
@@ -11699,7 +11922,6 @@
     <w:rsid w:val="00287582"/>
     <w:pPr>
       <w:spacing w:after="0"/>
-      <w:jc w:val="both"/>
     </w:pPr>
     <w:rPr>
       <w:b/>
@@ -11748,7 +11970,6 @@
       </w:numPr>
       <w:spacing w:before="280" w:after="560" w:line="240" w:lineRule="auto"/>
       <w:ind w:left="709" w:firstLine="0"/>
-      <w:jc w:val="both"/>
     </w:pPr>
     <w:rPr>
       <w:b/>

</xml_diff>

<commit_message>
Ui of NewOperation was fixed and implemeted creation of new operation
</commit_message>
<xml_diff>
--- a/Finance Korolenko.docx
+++ b/Finance Korolenko.docx
@@ -763,11 +763,9 @@
       <w:r>
         <w:t xml:space="preserve">широкий, но вот несколько пример, </w:t>
       </w:r>
-      <w:proofErr w:type="spellStart"/>
-      <w:r>
-        <w:t>функциаональности</w:t>
-      </w:r>
-      <w:proofErr w:type="spellEnd"/>
+      <w:r>
+        <w:t>функциональности</w:t>
+      </w:r>
       <w:r>
         <w:t>:</w:t>
       </w:r>
@@ -2230,13 +2228,7 @@
               <w:rPr>
                 <w:noProof/>
               </w:rPr>
-              <w:t xml:space="preserve">изображен макет страницы анализа. </w:t>
-            </w:r>
-            <w:r>
-              <w:rPr>
-                <w:noProof/>
-              </w:rPr>
-              <w:t>Он включает в себя отчет о доходах и расходах, что помогает пользователям отслеживать свои финансы. Макет имеет чистый и минималистский дизайн, что делает его простым и понятным для пользователя.</w:t>
+              <w:t>изображен макет страницы анализа. Он включает в себя отчет о доходах и расходах, что помогает пользователям отслеживать свои финансы. Макет имеет чистый и минималистский дизайн, что делает его простым и понятным для пользователя.</w:t>
             </w:r>
           </w:p>
           <w:p>
@@ -2275,13 +2267,7 @@
               <w:rPr>
                 <w:noProof/>
               </w:rPr>
-              <w:t xml:space="preserve">На рисунке 6 изобаржен макет страницы категорий. </w:t>
-            </w:r>
-            <w:r>
-              <w:rPr>
-                <w:noProof/>
-              </w:rPr>
-              <w:t>Этот макет представляет собой интерфейс пользователя для мобильного приложения или веб-сайта, который помогает отслеживать и управлять финансами. В верхней части изображены две основные категории: “Increase” и “Expenses”, каждая из которых имеет свои подкатегории, обозначенные как “Category name”.</w:t>
+              <w:t>На рисунке 6 изобаржен макет страницы категорий. Этот макет представляет собой интерфейс пользователя для мобильного приложения или веб-сайта, который помогает отслеживать и управлять финансами. В верхней части изображены две основные категории: “Increase” и “Expenses”, каждая из которых имеет свои подкатегории, обозначенные как “Category name”.</w:t>
             </w:r>
           </w:p>
           <w:p>
@@ -2917,14 +2903,27 @@
       <w:r>
         <w:t xml:space="preserve">Таблица </w:t>
       </w:r>
-      <w:fldSimple w:instr=" SEQ Таблица \* ARABIC ">
-        <w:r>
-          <w:rPr>
-            <w:noProof/>
-          </w:rPr>
-          <w:t>1</w:t>
-        </w:r>
-      </w:fldSimple>
+      <w:r>
+        <w:fldChar w:fldCharType="begin"/>
+      </w:r>
+      <w:r>
+        <w:instrText xml:space="preserve"> SEQ Таблица \* ARABIC </w:instrText>
+      </w:r>
+      <w:r>
+        <w:fldChar w:fldCharType="separate"/>
+      </w:r>
+      <w:r>
+        <w:rPr>
+          <w:noProof/>
+        </w:rPr>
+        <w:t>1</w:t>
+      </w:r>
+      <w:r>
+        <w:rPr>
+          <w:noProof/>
+        </w:rPr>
+        <w:fldChar w:fldCharType="end"/>
+      </w:r>
       <w:r>
         <w:t xml:space="preserve"> - Цвета</w:t>
       </w:r>
@@ -3531,14 +3530,27 @@
       <w:r>
         <w:t xml:space="preserve">Таблица </w:t>
       </w:r>
-      <w:fldSimple w:instr=" SEQ Таблица \* ARABIC ">
-        <w:r>
-          <w:rPr>
-            <w:noProof/>
-          </w:rPr>
-          <w:t>2</w:t>
-        </w:r>
-      </w:fldSimple>
+      <w:r>
+        <w:fldChar w:fldCharType="begin"/>
+      </w:r>
+      <w:r>
+        <w:instrText xml:space="preserve"> SEQ Таблица \* ARABIC </w:instrText>
+      </w:r>
+      <w:r>
+        <w:fldChar w:fldCharType="separate"/>
+      </w:r>
+      <w:r>
+        <w:rPr>
+          <w:noProof/>
+        </w:rPr>
+        <w:t>2</w:t>
+      </w:r>
+      <w:r>
+        <w:rPr>
+          <w:noProof/>
+        </w:rPr>
+        <w:fldChar w:fldCharType="end"/>
+      </w:r>
       <w:r>
         <w:t xml:space="preserve"> - Пользователь</w:t>
       </w:r>
@@ -4065,14 +4077,27 @@
       <w:r>
         <w:t xml:space="preserve">Таблица </w:t>
       </w:r>
-      <w:fldSimple w:instr=" SEQ Таблица \* ARABIC ">
-        <w:r>
-          <w:rPr>
-            <w:noProof/>
-          </w:rPr>
-          <w:t>3</w:t>
-        </w:r>
-      </w:fldSimple>
+      <w:r>
+        <w:fldChar w:fldCharType="begin"/>
+      </w:r>
+      <w:r>
+        <w:instrText xml:space="preserve"> SEQ Таблица \* ARABIC </w:instrText>
+      </w:r>
+      <w:r>
+        <w:fldChar w:fldCharType="separate"/>
+      </w:r>
+      <w:r>
+        <w:rPr>
+          <w:noProof/>
+        </w:rPr>
+        <w:t>3</w:t>
+      </w:r>
+      <w:r>
+        <w:rPr>
+          <w:noProof/>
+        </w:rPr>
+        <w:fldChar w:fldCharType="end"/>
+      </w:r>
       <w:r>
         <w:t xml:space="preserve"> - Операция</w:t>
       </w:r>

</xml_diff>